<commit_message>
Added metal pedal option
Updated all files with an optional metal foot pedal body and matching mounting bracket
</commit_message>
<xml_diff>
--- a/Documentation/Working_Documents/Foot_Pedal_Switch_3D_Printing_Guide.docx
+++ b/Documentation/Working_Documents/Foot_Pedal_Switch_3D_Printing_Guide.docx
@@ -1,6 +1,6 @@
 
 <file path=word/document.xml><?xml version="1.0" encoding="utf-8"?>
-<w:document xmlns:wpc="http://schemas.microsoft.com/office/word/2010/wordprocessingCanvas" xmlns:cx="http://schemas.microsoft.com/office/drawing/2014/chartex" xmlns:cx1="http://schemas.microsoft.com/office/drawing/2015/9/8/chartex" xmlns:cx2="http://schemas.microsoft.com/office/drawing/2015/10/21/chartex" xmlns:cx3="http://schemas.microsoft.com/office/drawing/2016/5/9/chartex" xmlns:cx4="http://schemas.microsoft.com/office/drawing/2016/5/10/chartex" xmlns:cx5="http://schemas.microsoft.com/office/drawing/2016/5/11/chartex" xmlns:cx6="http://schemas.microsoft.com/office/drawing/2016/5/12/chartex" xmlns:cx7="http://schemas.microsoft.com/office/drawing/2016/5/13/chartex" xmlns:cx8="http://schemas.microsoft.com/office/drawing/2016/5/14/chartex" xmlns:mc="http://schemas.openxmlformats.org/markup-compatibility/2006" xmlns:aink="http://schemas.microsoft.com/office/drawing/2016/ink" xmlns:am3d="http://schemas.microsoft.com/office/drawing/2017/model3d" xmlns:o="urn:schemas-microsoft-com:office:office" xmlns:oel="http://schemas.microsoft.com/office/2019/extlst" xmlns:r="http://schemas.openxmlformats.org/officeDocument/2006/relationships" xmlns:m="http://schemas.openxmlformats.org/officeDocument/2006/math" xmlns:v="urn:schemas-microsoft-com:vml" xmlns:wp14="http://schemas.microsoft.com/office/word/2010/wordprocessingDrawing" xmlns:wp="http://schemas.openxmlformats.org/drawingml/2006/wordprocessingDrawing" xmlns:w10="urn:schemas-microsoft-com:office:word" xmlns:w="http://schemas.openxmlformats.org/wordprocessingml/2006/main" xmlns:w14="http://schemas.microsoft.com/office/word/2010/wordml" xmlns:w15="http://schemas.microsoft.com/office/word/2012/wordml" xmlns:w16cex="http://schemas.microsoft.com/office/word/2018/wordml/cex" xmlns:w16cid="http://schemas.microsoft.com/office/word/2016/wordml/cid" xmlns:w16="http://schemas.microsoft.com/office/word/2018/wordml" xmlns:w16sdtdh="http://schemas.microsoft.com/office/word/2020/wordml/sdtdatahash" xmlns:w16se="http://schemas.microsoft.com/office/word/2015/wordml/symex" xmlns:wpg="http://schemas.microsoft.com/office/word/2010/wordprocessingGroup" xmlns:wpi="http://schemas.microsoft.com/office/word/2010/wordprocessingInk" xmlns:wne="http://schemas.microsoft.com/office/word/2006/wordml" xmlns:wps="http://schemas.microsoft.com/office/word/2010/wordprocessingShape" mc:Ignorable="w14 w15 w16se w16cid w16 w16cex w16sdtdh wp14">
+<w:document xmlns:wpc="http://schemas.microsoft.com/office/word/2010/wordprocessingCanvas" xmlns:cx="http://schemas.microsoft.com/office/drawing/2014/chartex" xmlns:cx1="http://schemas.microsoft.com/office/drawing/2015/9/8/chartex" xmlns:cx2="http://schemas.microsoft.com/office/drawing/2015/10/21/chartex" xmlns:cx3="http://schemas.microsoft.com/office/drawing/2016/5/9/chartex" xmlns:cx4="http://schemas.microsoft.com/office/drawing/2016/5/10/chartex" xmlns:cx5="http://schemas.microsoft.com/office/drawing/2016/5/11/chartex" xmlns:cx6="http://schemas.microsoft.com/office/drawing/2016/5/12/chartex" xmlns:cx7="http://schemas.microsoft.com/office/drawing/2016/5/13/chartex" xmlns:cx8="http://schemas.microsoft.com/office/drawing/2016/5/14/chartex" xmlns:mc="http://schemas.openxmlformats.org/markup-compatibility/2006" xmlns:aink="http://schemas.microsoft.com/office/drawing/2016/ink" xmlns:am3d="http://schemas.microsoft.com/office/drawing/2017/model3d" xmlns:o="urn:schemas-microsoft-com:office:office" xmlns:oel="http://schemas.microsoft.com/office/2019/extlst" xmlns:r="http://schemas.openxmlformats.org/officeDocument/2006/relationships" xmlns:m="http://schemas.openxmlformats.org/officeDocument/2006/math" xmlns:v="urn:schemas-microsoft-com:vml" xmlns:wp14="http://schemas.microsoft.com/office/word/2010/wordprocessingDrawing" xmlns:wp="http://schemas.openxmlformats.org/drawingml/2006/wordprocessingDrawing" xmlns:w10="urn:schemas-microsoft-com:office:word" xmlns:w="http://schemas.openxmlformats.org/wordprocessingml/2006/main" xmlns:w14="http://schemas.microsoft.com/office/word/2010/wordml" xmlns:w15="http://schemas.microsoft.com/office/word/2012/wordml" xmlns:w16cex="http://schemas.microsoft.com/office/word/2018/wordml/cex" xmlns:w16cid="http://schemas.microsoft.com/office/word/2016/wordml/cid" xmlns:w16="http://schemas.microsoft.com/office/word/2018/wordml" xmlns:w16du="http://schemas.microsoft.com/office/word/2023/wordml/word16du" xmlns:w16sdtdh="http://schemas.microsoft.com/office/word/2020/wordml/sdtdatahash" xmlns:w16se="http://schemas.microsoft.com/office/word/2015/wordml/symex" xmlns:wpg="http://schemas.microsoft.com/office/word/2010/wordprocessingGroup" xmlns:wpi="http://schemas.microsoft.com/office/word/2010/wordprocessingInk" xmlns:wne="http://schemas.microsoft.com/office/word/2006/wordml" xmlns:wps="http://schemas.microsoft.com/office/word/2010/wordprocessingShape" mc:Ignorable="w14 w15 w16se w16cid w16 w16cex w16sdtdh w16du wp14">
   <w:body>
     <w:p>
       <w:pPr>
@@ -135,7 +135,7 @@
               <w:rPr>
                 <w:lang w:val="en-US"/>
               </w:rPr>
-              <w:t>1</w:t>
+              <w:t>2</w:t>
             </w:r>
           </w:p>
         </w:tc>
@@ -537,7 +537,14 @@
               <w:rPr>
                 <w:lang w:val="en-US"/>
               </w:rPr>
-              <w:t>Bracket V2</w:t>
+              <w:t xml:space="preserve">Plastic Pedal </w:t>
+            </w:r>
+            <w:proofErr w:type="spellStart"/>
+            <w:r>
+              <w:rPr>
+                <w:lang w:val="en-US"/>
+              </w:rPr>
+              <w:t>Bracket</w:t>
             </w:r>
             <w:r>
               <w:rPr>
@@ -545,6 +552,7 @@
               </w:rPr>
               <w:t>.stl</w:t>
             </w:r>
+            <w:proofErr w:type="spellEnd"/>
           </w:p>
         </w:tc>
         <w:tc>
@@ -664,6 +672,174 @@
                 <w:lang w:val="en-US"/>
               </w:rPr>
               <w:t>/0.4</w:t>
+            </w:r>
+          </w:p>
+        </w:tc>
+        <w:tc>
+          <w:tcPr>
+            <w:tcW w:w="2758" w:type="dxa"/>
+          </w:tcPr>
+          <w:p>
+            <w:pPr>
+              <w:pStyle w:val="ListParagraph"/>
+              <w:numPr>
+                <w:ilvl w:val="0"/>
+                <w:numId w:val="1"/>
+              </w:numPr>
+              <w:rPr>
+                <w:lang w:val="en-US"/>
+              </w:rPr>
+            </w:pPr>
+            <w:r>
+              <w:rPr>
+                <w:lang w:val="en-US"/>
+              </w:rPr>
+              <w:t>Print in orientation given in STL</w:t>
+            </w:r>
+          </w:p>
+        </w:tc>
+      </w:tr>
+      <w:tr>
+        <w:trPr>
+          <w:trHeight w:val="384"/>
+        </w:trPr>
+        <w:tc>
+          <w:tcPr>
+            <w:tcW w:w="1629" w:type="dxa"/>
+          </w:tcPr>
+          <w:p>
+            <w:pPr>
+              <w:rPr>
+                <w:lang w:val="en-US"/>
+              </w:rPr>
+            </w:pPr>
+            <w:r>
+              <w:rPr>
+                <w:lang w:val="en-US"/>
+              </w:rPr>
+              <w:t xml:space="preserve">Metal Pedal </w:t>
+            </w:r>
+            <w:proofErr w:type="spellStart"/>
+            <w:r>
+              <w:rPr>
+                <w:lang w:val="en-US"/>
+              </w:rPr>
+              <w:t>Bracket.stl</w:t>
+            </w:r>
+            <w:proofErr w:type="spellEnd"/>
+          </w:p>
+        </w:tc>
+        <w:tc>
+          <w:tcPr>
+            <w:tcW w:w="574" w:type="dxa"/>
+          </w:tcPr>
+          <w:p>
+            <w:pPr>
+              <w:jc w:val="center"/>
+              <w:rPr>
+                <w:lang w:val="en-US"/>
+              </w:rPr>
+            </w:pPr>
+            <w:r>
+              <w:rPr>
+                <w:lang w:val="en-US"/>
+              </w:rPr>
+              <w:t>1</w:t>
+            </w:r>
+          </w:p>
+        </w:tc>
+        <w:tc>
+          <w:tcPr>
+            <w:tcW w:w="980" w:type="dxa"/>
+          </w:tcPr>
+          <w:p>
+            <w:pPr>
+              <w:jc w:val="center"/>
+              <w:rPr>
+                <w:lang w:val="en-US"/>
+              </w:rPr>
+            </w:pPr>
+            <w:r>
+              <w:rPr>
+                <w:lang w:val="en-US"/>
+              </w:rPr>
+              <w:t>2:29</w:t>
+            </w:r>
+          </w:p>
+        </w:tc>
+        <w:tc>
+          <w:tcPr>
+            <w:tcW w:w="698" w:type="dxa"/>
+          </w:tcPr>
+          <w:p>
+            <w:pPr>
+              <w:jc w:val="center"/>
+              <w:rPr>
+                <w:lang w:val="en-US"/>
+              </w:rPr>
+            </w:pPr>
+            <w:r>
+              <w:rPr>
+                <w:lang w:val="en-US"/>
+              </w:rPr>
+              <w:t>21</w:t>
+            </w:r>
+          </w:p>
+        </w:tc>
+        <w:tc>
+          <w:tcPr>
+            <w:tcW w:w="640" w:type="dxa"/>
+          </w:tcPr>
+          <w:p>
+            <w:pPr>
+              <w:jc w:val="center"/>
+              <w:rPr>
+                <w:lang w:val="en-US"/>
+              </w:rPr>
+            </w:pPr>
+            <w:r>
+              <w:rPr>
+                <w:lang w:val="en-US"/>
+              </w:rPr>
+              <w:t>20</w:t>
+            </w:r>
+          </w:p>
+        </w:tc>
+        <w:tc>
+          <w:tcPr>
+            <w:tcW w:w="1438" w:type="dxa"/>
+          </w:tcPr>
+          <w:p>
+            <w:pPr>
+              <w:jc w:val="center"/>
+              <w:rPr>
+                <w:lang w:val="en-US"/>
+              </w:rPr>
+            </w:pPr>
+            <w:r>
+              <w:rPr>
+                <w:lang w:val="en-US"/>
+              </w:rPr>
+              <w:t>N</w:t>
+            </w:r>
+          </w:p>
+        </w:tc>
+        <w:tc>
+          <w:tcPr>
+            <w:tcW w:w="1568" w:type="dxa"/>
+          </w:tcPr>
+          <w:p>
+            <w:pPr>
+              <w:jc w:val="center"/>
+              <w:rPr>
+                <w:lang w:val="en-US"/>
+              </w:rPr>
+            </w:pPr>
+            <w:r>
+              <w:rPr>
+                <w:lang w:val="en-US"/>
+              </w:rPr>
+              <w:t>0.2/0.4</w:t>
             </w:r>
           </w:p>
         </w:tc>
@@ -737,16 +913,8 @@
         <w:rPr>
           <w:lang w:val="en-US"/>
         </w:rPr>
-        <w:t xml:space="preserve"> the user would </w:t>
+        <w:t xml:space="preserve"> the user would like</w:t>
       </w:r>
-      <w:proofErr w:type="gramStart"/>
-      <w:r>
-        <w:rPr>
-          <w:lang w:val="en-US"/>
-        </w:rPr>
-        <w:t>like</w:t>
-      </w:r>
-      <w:proofErr w:type="gramEnd"/>
     </w:p>
     <w:p>
       <w:pPr>
@@ -772,16 +940,8 @@
         <w:rPr>
           <w:lang w:val="en-US"/>
         </w:rPr>
-        <w:t xml:space="preserve">Use a hobby knife or sandpaper to remove any sharp </w:t>
+        <w:t>Use a hobby knife or sandpaper to remove any sharp edges</w:t>
       </w:r>
-      <w:proofErr w:type="gramStart"/>
-      <w:r>
-        <w:rPr>
-          <w:lang w:val="en-US"/>
-        </w:rPr>
-        <w:t>edges</w:t>
-      </w:r>
-      <w:proofErr w:type="gramEnd"/>
     </w:p>
     <w:p/>
     <w:p>
@@ -825,7 +985,7 @@
 </file>
 
 <file path=word/endnotes.xml><?xml version="1.0" encoding="utf-8"?>
-<w:endnotes xmlns:wpc="http://schemas.microsoft.com/office/word/2010/wordprocessingCanvas" xmlns:cx="http://schemas.microsoft.com/office/drawing/2014/chartex" xmlns:cx1="http://schemas.microsoft.com/office/drawing/2015/9/8/chartex" xmlns:cx2="http://schemas.microsoft.com/office/drawing/2015/10/21/chartex" xmlns:cx3="http://schemas.microsoft.com/office/drawing/2016/5/9/chartex" xmlns:cx4="http://schemas.microsoft.com/office/drawing/2016/5/10/chartex" xmlns:cx5="http://schemas.microsoft.com/office/drawing/2016/5/11/chartex" xmlns:cx6="http://schemas.microsoft.com/office/drawing/2016/5/12/chartex" xmlns:cx7="http://schemas.microsoft.com/office/drawing/2016/5/13/chartex" xmlns:cx8="http://schemas.microsoft.com/office/drawing/2016/5/14/chartex" xmlns:mc="http://schemas.openxmlformats.org/markup-compatibility/2006" xmlns:aink="http://schemas.microsoft.com/office/drawing/2016/ink" xmlns:am3d="http://schemas.microsoft.com/office/drawing/2017/model3d" xmlns:o="urn:schemas-microsoft-com:office:office" xmlns:oel="http://schemas.microsoft.com/office/2019/extlst" xmlns:r="http://schemas.openxmlformats.org/officeDocument/2006/relationships" xmlns:m="http://schemas.openxmlformats.org/officeDocument/2006/math" xmlns:v="urn:schemas-microsoft-com:vml" xmlns:wp14="http://schemas.microsoft.com/office/word/2010/wordprocessingDrawing" xmlns:wp="http://schemas.openxmlformats.org/drawingml/2006/wordprocessingDrawing" xmlns:w10="urn:schemas-microsoft-com:office:word" xmlns:w="http://schemas.openxmlformats.org/wordprocessingml/2006/main" xmlns:w14="http://schemas.microsoft.com/office/word/2010/wordml" xmlns:w15="http://schemas.microsoft.com/office/word/2012/wordml" xmlns:w16cex="http://schemas.microsoft.com/office/word/2018/wordml/cex" xmlns:w16cid="http://schemas.microsoft.com/office/word/2016/wordml/cid" xmlns:w16="http://schemas.microsoft.com/office/word/2018/wordml" xmlns:w16sdtdh="http://schemas.microsoft.com/office/word/2020/wordml/sdtdatahash" xmlns:w16se="http://schemas.microsoft.com/office/word/2015/wordml/symex" xmlns:wpg="http://schemas.microsoft.com/office/word/2010/wordprocessingGroup" xmlns:wpi="http://schemas.microsoft.com/office/word/2010/wordprocessingInk" xmlns:wne="http://schemas.microsoft.com/office/word/2006/wordml" xmlns:wps="http://schemas.microsoft.com/office/word/2010/wordprocessingShape" mc:Ignorable="w14 w15 w16se w16cid w16 w16cex w16sdtdh wp14">
+<w:endnotes xmlns:wpc="http://schemas.microsoft.com/office/word/2010/wordprocessingCanvas" xmlns:cx="http://schemas.microsoft.com/office/drawing/2014/chartex" xmlns:cx1="http://schemas.microsoft.com/office/drawing/2015/9/8/chartex" xmlns:cx2="http://schemas.microsoft.com/office/drawing/2015/10/21/chartex" xmlns:cx3="http://schemas.microsoft.com/office/drawing/2016/5/9/chartex" xmlns:cx4="http://schemas.microsoft.com/office/drawing/2016/5/10/chartex" xmlns:cx5="http://schemas.microsoft.com/office/drawing/2016/5/11/chartex" xmlns:cx6="http://schemas.microsoft.com/office/drawing/2016/5/12/chartex" xmlns:cx7="http://schemas.microsoft.com/office/drawing/2016/5/13/chartex" xmlns:cx8="http://schemas.microsoft.com/office/drawing/2016/5/14/chartex" xmlns:mc="http://schemas.openxmlformats.org/markup-compatibility/2006" xmlns:aink="http://schemas.microsoft.com/office/drawing/2016/ink" xmlns:am3d="http://schemas.microsoft.com/office/drawing/2017/model3d" xmlns:o="urn:schemas-microsoft-com:office:office" xmlns:oel="http://schemas.microsoft.com/office/2019/extlst" xmlns:r="http://schemas.openxmlformats.org/officeDocument/2006/relationships" xmlns:m="http://schemas.openxmlformats.org/officeDocument/2006/math" xmlns:v="urn:schemas-microsoft-com:vml" xmlns:wp14="http://schemas.microsoft.com/office/word/2010/wordprocessingDrawing" xmlns:wp="http://schemas.openxmlformats.org/drawingml/2006/wordprocessingDrawing" xmlns:w10="urn:schemas-microsoft-com:office:word" xmlns:w="http://schemas.openxmlformats.org/wordprocessingml/2006/main" xmlns:w14="http://schemas.microsoft.com/office/word/2010/wordml" xmlns:w15="http://schemas.microsoft.com/office/word/2012/wordml" xmlns:w16cex="http://schemas.microsoft.com/office/word/2018/wordml/cex" xmlns:w16cid="http://schemas.microsoft.com/office/word/2016/wordml/cid" xmlns:w16="http://schemas.microsoft.com/office/word/2018/wordml" xmlns:w16du="http://schemas.microsoft.com/office/word/2023/wordml/word16du" xmlns:w16sdtdh="http://schemas.microsoft.com/office/word/2020/wordml/sdtdatahash" xmlns:w16se="http://schemas.microsoft.com/office/word/2015/wordml/symex" xmlns:wpg="http://schemas.microsoft.com/office/word/2010/wordprocessingGroup" xmlns:wpi="http://schemas.microsoft.com/office/word/2010/wordprocessingInk" xmlns:wne="http://schemas.microsoft.com/office/word/2006/wordml" xmlns:wps="http://schemas.microsoft.com/office/word/2010/wordprocessingShape" mc:Ignorable="w14 w15 w16se w16cid w16 w16cex w16sdtdh w16du wp14">
   <w:endnote w:type="separator" w:id="-1">
     <w:p>
       <w:pPr>
@@ -857,7 +1017,7 @@
 </file>
 
 <file path=word/footer1.xml><?xml version="1.0" encoding="utf-8"?>
-<w:ftr xmlns:wpc="http://schemas.microsoft.com/office/word/2010/wordprocessingCanvas" xmlns:cx="http://schemas.microsoft.com/office/drawing/2014/chartex" xmlns:cx1="http://schemas.microsoft.com/office/drawing/2015/9/8/chartex" xmlns:cx2="http://schemas.microsoft.com/office/drawing/2015/10/21/chartex" xmlns:cx3="http://schemas.microsoft.com/office/drawing/2016/5/9/chartex" xmlns:cx4="http://schemas.microsoft.com/office/drawing/2016/5/10/chartex" xmlns:cx5="http://schemas.microsoft.com/office/drawing/2016/5/11/chartex" xmlns:cx6="http://schemas.microsoft.com/office/drawing/2016/5/12/chartex" xmlns:cx7="http://schemas.microsoft.com/office/drawing/2016/5/13/chartex" xmlns:cx8="http://schemas.microsoft.com/office/drawing/2016/5/14/chartex" xmlns:mc="http://schemas.openxmlformats.org/markup-compatibility/2006" xmlns:aink="http://schemas.microsoft.com/office/drawing/2016/ink" xmlns:am3d="http://schemas.microsoft.com/office/drawing/2017/model3d" xmlns:o="urn:schemas-microsoft-com:office:office" xmlns:oel="http://schemas.microsoft.com/office/2019/extlst" xmlns:r="http://schemas.openxmlformats.org/officeDocument/2006/relationships" xmlns:m="http://schemas.openxmlformats.org/officeDocument/2006/math" xmlns:v="urn:schemas-microsoft-com:vml" xmlns:wp14="http://schemas.microsoft.com/office/word/2010/wordprocessingDrawing" xmlns:wp="http://schemas.openxmlformats.org/drawingml/2006/wordprocessingDrawing" xmlns:w10="urn:schemas-microsoft-com:office:word" xmlns:w="http://schemas.openxmlformats.org/wordprocessingml/2006/main" xmlns:w14="http://schemas.microsoft.com/office/word/2010/wordml" xmlns:w15="http://schemas.microsoft.com/office/word/2012/wordml" xmlns:w16cex="http://schemas.microsoft.com/office/word/2018/wordml/cex" xmlns:w16cid="http://schemas.microsoft.com/office/word/2016/wordml/cid" xmlns:w16="http://schemas.microsoft.com/office/word/2018/wordml" xmlns:w16sdtdh="http://schemas.microsoft.com/office/word/2020/wordml/sdtdatahash" xmlns:w16se="http://schemas.microsoft.com/office/word/2015/wordml/symex" xmlns:wpg="http://schemas.microsoft.com/office/word/2010/wordprocessingGroup" xmlns:wpi="http://schemas.microsoft.com/office/word/2010/wordprocessingInk" xmlns:wne="http://schemas.microsoft.com/office/word/2006/wordml" xmlns:wps="http://schemas.microsoft.com/office/word/2010/wordprocessingShape" mc:Ignorable="w14 w15 w16se w16cid w16 w16cex w16sdtdh wp14">
+<w:ftr xmlns:wpc="http://schemas.microsoft.com/office/word/2010/wordprocessingCanvas" xmlns:cx="http://schemas.microsoft.com/office/drawing/2014/chartex" xmlns:cx1="http://schemas.microsoft.com/office/drawing/2015/9/8/chartex" xmlns:cx2="http://schemas.microsoft.com/office/drawing/2015/10/21/chartex" xmlns:cx3="http://schemas.microsoft.com/office/drawing/2016/5/9/chartex" xmlns:cx4="http://schemas.microsoft.com/office/drawing/2016/5/10/chartex" xmlns:cx5="http://schemas.microsoft.com/office/drawing/2016/5/11/chartex" xmlns:cx6="http://schemas.microsoft.com/office/drawing/2016/5/12/chartex" xmlns:cx7="http://schemas.microsoft.com/office/drawing/2016/5/13/chartex" xmlns:cx8="http://schemas.microsoft.com/office/drawing/2016/5/14/chartex" xmlns:mc="http://schemas.openxmlformats.org/markup-compatibility/2006" xmlns:aink="http://schemas.microsoft.com/office/drawing/2016/ink" xmlns:am3d="http://schemas.microsoft.com/office/drawing/2017/model3d" xmlns:o="urn:schemas-microsoft-com:office:office" xmlns:oel="http://schemas.microsoft.com/office/2019/extlst" xmlns:r="http://schemas.openxmlformats.org/officeDocument/2006/relationships" xmlns:m="http://schemas.openxmlformats.org/officeDocument/2006/math" xmlns:v="urn:schemas-microsoft-com:vml" xmlns:wp14="http://schemas.microsoft.com/office/word/2010/wordprocessingDrawing" xmlns:wp="http://schemas.openxmlformats.org/drawingml/2006/wordprocessingDrawing" xmlns:w10="urn:schemas-microsoft-com:office:word" xmlns:w="http://schemas.openxmlformats.org/wordprocessingml/2006/main" xmlns:w14="http://schemas.microsoft.com/office/word/2010/wordml" xmlns:w15="http://schemas.microsoft.com/office/word/2012/wordml" xmlns:w16cex="http://schemas.microsoft.com/office/word/2018/wordml/cex" xmlns:w16cid="http://schemas.microsoft.com/office/word/2016/wordml/cid" xmlns:w16="http://schemas.microsoft.com/office/word/2018/wordml" xmlns:w16du="http://schemas.microsoft.com/office/word/2023/wordml/word16du" xmlns:w16sdtdh="http://schemas.microsoft.com/office/word/2020/wordml/sdtdatahash" xmlns:w16se="http://schemas.microsoft.com/office/word/2015/wordml/symex" xmlns:wpg="http://schemas.microsoft.com/office/word/2010/wordprocessingGroup" xmlns:wpi="http://schemas.microsoft.com/office/word/2010/wordprocessingInk" xmlns:wne="http://schemas.microsoft.com/office/word/2006/wordml" xmlns:wps="http://schemas.microsoft.com/office/word/2010/wordprocessingShape" mc:Ignorable="w14 w15 w16se w16cid w16 w16cex w16sdtdh w16du wp14">
   <w:p>
     <w:pPr>
       <w:pStyle w:val="Header"/>
@@ -1118,7 +1278,7 @@
 </file>
 
 <file path=word/footnotes.xml><?xml version="1.0" encoding="utf-8"?>
-<w:footnotes xmlns:wpc="http://schemas.microsoft.com/office/word/2010/wordprocessingCanvas" xmlns:cx="http://schemas.microsoft.com/office/drawing/2014/chartex" xmlns:cx1="http://schemas.microsoft.com/office/drawing/2015/9/8/chartex" xmlns:cx2="http://schemas.microsoft.com/office/drawing/2015/10/21/chartex" xmlns:cx3="http://schemas.microsoft.com/office/drawing/2016/5/9/chartex" xmlns:cx4="http://schemas.microsoft.com/office/drawing/2016/5/10/chartex" xmlns:cx5="http://schemas.microsoft.com/office/drawing/2016/5/11/chartex" xmlns:cx6="http://schemas.microsoft.com/office/drawing/2016/5/12/chartex" xmlns:cx7="http://schemas.microsoft.com/office/drawing/2016/5/13/chartex" xmlns:cx8="http://schemas.microsoft.com/office/drawing/2016/5/14/chartex" xmlns:mc="http://schemas.openxmlformats.org/markup-compatibility/2006" xmlns:aink="http://schemas.microsoft.com/office/drawing/2016/ink" xmlns:am3d="http://schemas.microsoft.com/office/drawing/2017/model3d" xmlns:o="urn:schemas-microsoft-com:office:office" xmlns:oel="http://schemas.microsoft.com/office/2019/extlst" xmlns:r="http://schemas.openxmlformats.org/officeDocument/2006/relationships" xmlns:m="http://schemas.openxmlformats.org/officeDocument/2006/math" xmlns:v="urn:schemas-microsoft-com:vml" xmlns:wp14="http://schemas.microsoft.com/office/word/2010/wordprocessingDrawing" xmlns:wp="http://schemas.openxmlformats.org/drawingml/2006/wordprocessingDrawing" xmlns:w10="urn:schemas-microsoft-com:office:word" xmlns:w="http://schemas.openxmlformats.org/wordprocessingml/2006/main" xmlns:w14="http://schemas.microsoft.com/office/word/2010/wordml" xmlns:w15="http://schemas.microsoft.com/office/word/2012/wordml" xmlns:w16cex="http://schemas.microsoft.com/office/word/2018/wordml/cex" xmlns:w16cid="http://schemas.microsoft.com/office/word/2016/wordml/cid" xmlns:w16="http://schemas.microsoft.com/office/word/2018/wordml" xmlns:w16sdtdh="http://schemas.microsoft.com/office/word/2020/wordml/sdtdatahash" xmlns:w16se="http://schemas.microsoft.com/office/word/2015/wordml/symex" xmlns:wpg="http://schemas.microsoft.com/office/word/2010/wordprocessingGroup" xmlns:wpi="http://schemas.microsoft.com/office/word/2010/wordprocessingInk" xmlns:wne="http://schemas.microsoft.com/office/word/2006/wordml" xmlns:wps="http://schemas.microsoft.com/office/word/2010/wordprocessingShape" mc:Ignorable="w14 w15 w16se w16cid w16 w16cex w16sdtdh wp14">
+<w:footnotes xmlns:wpc="http://schemas.microsoft.com/office/word/2010/wordprocessingCanvas" xmlns:cx="http://schemas.microsoft.com/office/drawing/2014/chartex" xmlns:cx1="http://schemas.microsoft.com/office/drawing/2015/9/8/chartex" xmlns:cx2="http://schemas.microsoft.com/office/drawing/2015/10/21/chartex" xmlns:cx3="http://schemas.microsoft.com/office/drawing/2016/5/9/chartex" xmlns:cx4="http://schemas.microsoft.com/office/drawing/2016/5/10/chartex" xmlns:cx5="http://schemas.microsoft.com/office/drawing/2016/5/11/chartex" xmlns:cx6="http://schemas.microsoft.com/office/drawing/2016/5/12/chartex" xmlns:cx7="http://schemas.microsoft.com/office/drawing/2016/5/13/chartex" xmlns:cx8="http://schemas.microsoft.com/office/drawing/2016/5/14/chartex" xmlns:mc="http://schemas.openxmlformats.org/markup-compatibility/2006" xmlns:aink="http://schemas.microsoft.com/office/drawing/2016/ink" xmlns:am3d="http://schemas.microsoft.com/office/drawing/2017/model3d" xmlns:o="urn:schemas-microsoft-com:office:office" xmlns:oel="http://schemas.microsoft.com/office/2019/extlst" xmlns:r="http://schemas.openxmlformats.org/officeDocument/2006/relationships" xmlns:m="http://schemas.openxmlformats.org/officeDocument/2006/math" xmlns:v="urn:schemas-microsoft-com:vml" xmlns:wp14="http://schemas.microsoft.com/office/word/2010/wordprocessingDrawing" xmlns:wp="http://schemas.openxmlformats.org/drawingml/2006/wordprocessingDrawing" xmlns:w10="urn:schemas-microsoft-com:office:word" xmlns:w="http://schemas.openxmlformats.org/wordprocessingml/2006/main" xmlns:w14="http://schemas.microsoft.com/office/word/2010/wordml" xmlns:w15="http://schemas.microsoft.com/office/word/2012/wordml" xmlns:w16cex="http://schemas.microsoft.com/office/word/2018/wordml/cex" xmlns:w16cid="http://schemas.microsoft.com/office/word/2016/wordml/cid" xmlns:w16="http://schemas.microsoft.com/office/word/2018/wordml" xmlns:w16du="http://schemas.microsoft.com/office/word/2023/wordml/word16du" xmlns:w16sdtdh="http://schemas.microsoft.com/office/word/2020/wordml/sdtdatahash" xmlns:w16se="http://schemas.microsoft.com/office/word/2015/wordml/symex" xmlns:wpg="http://schemas.microsoft.com/office/word/2010/wordprocessingGroup" xmlns:wpi="http://schemas.microsoft.com/office/word/2010/wordprocessingInk" xmlns:wne="http://schemas.microsoft.com/office/word/2006/wordml" xmlns:wps="http://schemas.microsoft.com/office/word/2010/wordprocessingShape" mc:Ignorable="w14 w15 w16se w16cid w16 w16cex w16sdtdh w16du wp14">
   <w:footnote w:type="separator" w:id="-1">
     <w:p>
       <w:pPr>
@@ -1150,7 +1310,7 @@
 </file>
 
 <file path=word/header1.xml><?xml version="1.0" encoding="utf-8"?>
-<w:hdr xmlns:wpc="http://schemas.microsoft.com/office/word/2010/wordprocessingCanvas" xmlns:cx="http://schemas.microsoft.com/office/drawing/2014/chartex" xmlns:cx1="http://schemas.microsoft.com/office/drawing/2015/9/8/chartex" xmlns:cx2="http://schemas.microsoft.com/office/drawing/2015/10/21/chartex" xmlns:cx3="http://schemas.microsoft.com/office/drawing/2016/5/9/chartex" xmlns:cx4="http://schemas.microsoft.com/office/drawing/2016/5/10/chartex" xmlns:cx5="http://schemas.microsoft.com/office/drawing/2016/5/11/chartex" xmlns:cx6="http://schemas.microsoft.com/office/drawing/2016/5/12/chartex" xmlns:cx7="http://schemas.microsoft.com/office/drawing/2016/5/13/chartex" xmlns:cx8="http://schemas.microsoft.com/office/drawing/2016/5/14/chartex" xmlns:mc="http://schemas.openxmlformats.org/markup-compatibility/2006" xmlns:aink="http://schemas.microsoft.com/office/drawing/2016/ink" xmlns:am3d="http://schemas.microsoft.com/office/drawing/2017/model3d" xmlns:o="urn:schemas-microsoft-com:office:office" xmlns:oel="http://schemas.microsoft.com/office/2019/extlst" xmlns:r="http://schemas.openxmlformats.org/officeDocument/2006/relationships" xmlns:m="http://schemas.openxmlformats.org/officeDocument/2006/math" xmlns:v="urn:schemas-microsoft-com:vml" xmlns:wp14="http://schemas.microsoft.com/office/word/2010/wordprocessingDrawing" xmlns:wp="http://schemas.openxmlformats.org/drawingml/2006/wordprocessingDrawing" xmlns:w10="urn:schemas-microsoft-com:office:word" xmlns:w="http://schemas.openxmlformats.org/wordprocessingml/2006/main" xmlns:w14="http://schemas.microsoft.com/office/word/2010/wordml" xmlns:w15="http://schemas.microsoft.com/office/word/2012/wordml" xmlns:w16cex="http://schemas.microsoft.com/office/word/2018/wordml/cex" xmlns:w16cid="http://schemas.microsoft.com/office/word/2016/wordml/cid" xmlns:w16="http://schemas.microsoft.com/office/word/2018/wordml" xmlns:w16sdtdh="http://schemas.microsoft.com/office/word/2020/wordml/sdtdatahash" xmlns:w16se="http://schemas.microsoft.com/office/word/2015/wordml/symex" xmlns:wpg="http://schemas.microsoft.com/office/word/2010/wordprocessingGroup" xmlns:wpi="http://schemas.microsoft.com/office/word/2010/wordprocessingInk" xmlns:wne="http://schemas.microsoft.com/office/word/2006/wordml" xmlns:wps="http://schemas.microsoft.com/office/word/2010/wordprocessingShape" mc:Ignorable="w14 w15 w16se w16cid w16 w16cex w16sdtdh wp14">
+<w:hdr xmlns:wpc="http://schemas.microsoft.com/office/word/2010/wordprocessingCanvas" xmlns:cx="http://schemas.microsoft.com/office/drawing/2014/chartex" xmlns:cx1="http://schemas.microsoft.com/office/drawing/2015/9/8/chartex" xmlns:cx2="http://schemas.microsoft.com/office/drawing/2015/10/21/chartex" xmlns:cx3="http://schemas.microsoft.com/office/drawing/2016/5/9/chartex" xmlns:cx4="http://schemas.microsoft.com/office/drawing/2016/5/10/chartex" xmlns:cx5="http://schemas.microsoft.com/office/drawing/2016/5/11/chartex" xmlns:cx6="http://schemas.microsoft.com/office/drawing/2016/5/12/chartex" xmlns:cx7="http://schemas.microsoft.com/office/drawing/2016/5/13/chartex" xmlns:cx8="http://schemas.microsoft.com/office/drawing/2016/5/14/chartex" xmlns:mc="http://schemas.openxmlformats.org/markup-compatibility/2006" xmlns:aink="http://schemas.microsoft.com/office/drawing/2016/ink" xmlns:am3d="http://schemas.microsoft.com/office/drawing/2017/model3d" xmlns:o="urn:schemas-microsoft-com:office:office" xmlns:oel="http://schemas.microsoft.com/office/2019/extlst" xmlns:r="http://schemas.openxmlformats.org/officeDocument/2006/relationships" xmlns:m="http://schemas.openxmlformats.org/officeDocument/2006/math" xmlns:v="urn:schemas-microsoft-com:vml" xmlns:wp14="http://schemas.microsoft.com/office/word/2010/wordprocessingDrawing" xmlns:wp="http://schemas.openxmlformats.org/drawingml/2006/wordprocessingDrawing" xmlns:w10="urn:schemas-microsoft-com:office:word" xmlns:w="http://schemas.openxmlformats.org/wordprocessingml/2006/main" xmlns:w14="http://schemas.microsoft.com/office/word/2010/wordml" xmlns:w15="http://schemas.microsoft.com/office/word/2012/wordml" xmlns:w16cex="http://schemas.microsoft.com/office/word/2018/wordml/cex" xmlns:w16cid="http://schemas.microsoft.com/office/word/2016/wordml/cid" xmlns:w16="http://schemas.microsoft.com/office/word/2018/wordml" xmlns:w16du="http://schemas.microsoft.com/office/word/2023/wordml/word16du" xmlns:w16sdtdh="http://schemas.microsoft.com/office/word/2020/wordml/sdtdatahash" xmlns:w16se="http://schemas.microsoft.com/office/word/2015/wordml/symex" xmlns:wpg="http://schemas.microsoft.com/office/word/2010/wordprocessingGroup" xmlns:wpi="http://schemas.microsoft.com/office/word/2010/wordprocessingInk" xmlns:wne="http://schemas.microsoft.com/office/word/2006/wordml" xmlns:wps="http://schemas.microsoft.com/office/word/2010/wordprocessingShape" mc:Ignorable="w14 w15 w16se w16cid w16 w16cex w16sdtdh w16du wp14">
   <w:p>
     <w:pPr>
       <w:pStyle w:val="Header"/>
@@ -1362,7 +1522,7 @@
 </file>
 
 <file path=word/numbering.xml><?xml version="1.0" encoding="utf-8"?>
-<w:numbering xmlns:wpc="http://schemas.microsoft.com/office/word/2010/wordprocessingCanvas" xmlns:cx="http://schemas.microsoft.com/office/drawing/2014/chartex" xmlns:cx1="http://schemas.microsoft.com/office/drawing/2015/9/8/chartex" xmlns:cx2="http://schemas.microsoft.com/office/drawing/2015/10/21/chartex" xmlns:cx3="http://schemas.microsoft.com/office/drawing/2016/5/9/chartex" xmlns:cx4="http://schemas.microsoft.com/office/drawing/2016/5/10/chartex" xmlns:cx5="http://schemas.microsoft.com/office/drawing/2016/5/11/chartex" xmlns:cx6="http://schemas.microsoft.com/office/drawing/2016/5/12/chartex" xmlns:cx7="http://schemas.microsoft.com/office/drawing/2016/5/13/chartex" xmlns:cx8="http://schemas.microsoft.com/office/drawing/2016/5/14/chartex" xmlns:mc="http://schemas.openxmlformats.org/markup-compatibility/2006" xmlns:aink="http://schemas.microsoft.com/office/drawing/2016/ink" xmlns:am3d="http://schemas.microsoft.com/office/drawing/2017/model3d" xmlns:o="urn:schemas-microsoft-com:office:office" xmlns:oel="http://schemas.microsoft.com/office/2019/extlst" xmlns:r="http://schemas.openxmlformats.org/officeDocument/2006/relationships" xmlns:m="http://schemas.openxmlformats.org/officeDocument/2006/math" xmlns:v="urn:schemas-microsoft-com:vml" xmlns:wp14="http://schemas.microsoft.com/office/word/2010/wordprocessingDrawing" xmlns:wp="http://schemas.openxmlformats.org/drawingml/2006/wordprocessingDrawing" xmlns:w10="urn:schemas-microsoft-com:office:word" xmlns:w="http://schemas.openxmlformats.org/wordprocessingml/2006/main" xmlns:w14="http://schemas.microsoft.com/office/word/2010/wordml" xmlns:w15="http://schemas.microsoft.com/office/word/2012/wordml" xmlns:w16cex="http://schemas.microsoft.com/office/word/2018/wordml/cex" xmlns:w16cid="http://schemas.microsoft.com/office/word/2016/wordml/cid" xmlns:w16="http://schemas.microsoft.com/office/word/2018/wordml" xmlns:w16sdtdh="http://schemas.microsoft.com/office/word/2020/wordml/sdtdatahash" xmlns:w16se="http://schemas.microsoft.com/office/word/2015/wordml/symex" xmlns:wpg="http://schemas.microsoft.com/office/word/2010/wordprocessingGroup" xmlns:wpi="http://schemas.microsoft.com/office/word/2010/wordprocessingInk" xmlns:wne="http://schemas.microsoft.com/office/word/2006/wordml" xmlns:wps="http://schemas.microsoft.com/office/word/2010/wordprocessingShape" mc:Ignorable="w14 w15 w16se w16cid w16 w16cex w16sdtdh wp14">
+<w:numbering xmlns:wpc="http://schemas.microsoft.com/office/word/2010/wordprocessingCanvas" xmlns:cx="http://schemas.microsoft.com/office/drawing/2014/chartex" xmlns:cx1="http://schemas.microsoft.com/office/drawing/2015/9/8/chartex" xmlns:cx2="http://schemas.microsoft.com/office/drawing/2015/10/21/chartex" xmlns:cx3="http://schemas.microsoft.com/office/drawing/2016/5/9/chartex" xmlns:cx4="http://schemas.microsoft.com/office/drawing/2016/5/10/chartex" xmlns:cx5="http://schemas.microsoft.com/office/drawing/2016/5/11/chartex" xmlns:cx6="http://schemas.microsoft.com/office/drawing/2016/5/12/chartex" xmlns:cx7="http://schemas.microsoft.com/office/drawing/2016/5/13/chartex" xmlns:cx8="http://schemas.microsoft.com/office/drawing/2016/5/14/chartex" xmlns:mc="http://schemas.openxmlformats.org/markup-compatibility/2006" xmlns:aink="http://schemas.microsoft.com/office/drawing/2016/ink" xmlns:am3d="http://schemas.microsoft.com/office/drawing/2017/model3d" xmlns:o="urn:schemas-microsoft-com:office:office" xmlns:oel="http://schemas.microsoft.com/office/2019/extlst" xmlns:r="http://schemas.openxmlformats.org/officeDocument/2006/relationships" xmlns:m="http://schemas.openxmlformats.org/officeDocument/2006/math" xmlns:v="urn:schemas-microsoft-com:vml" xmlns:wp14="http://schemas.microsoft.com/office/word/2010/wordprocessingDrawing" xmlns:wp="http://schemas.openxmlformats.org/drawingml/2006/wordprocessingDrawing" xmlns:w10="urn:schemas-microsoft-com:office:word" xmlns:w="http://schemas.openxmlformats.org/wordprocessingml/2006/main" xmlns:w14="http://schemas.microsoft.com/office/word/2010/wordml" xmlns:w15="http://schemas.microsoft.com/office/word/2012/wordml" xmlns:w16cex="http://schemas.microsoft.com/office/word/2018/wordml/cex" xmlns:w16cid="http://schemas.microsoft.com/office/word/2016/wordml/cid" xmlns:w16="http://schemas.microsoft.com/office/word/2018/wordml" xmlns:w16du="http://schemas.microsoft.com/office/word/2023/wordml/word16du" xmlns:w16sdtdh="http://schemas.microsoft.com/office/word/2020/wordml/sdtdatahash" xmlns:w16se="http://schemas.microsoft.com/office/word/2015/wordml/symex" xmlns:wpg="http://schemas.microsoft.com/office/word/2010/wordprocessingGroup" xmlns:wpi="http://schemas.microsoft.com/office/word/2010/wordprocessingInk" xmlns:wne="http://schemas.microsoft.com/office/word/2006/wordml" xmlns:wps="http://schemas.microsoft.com/office/word/2010/wordprocessingShape" mc:Ignorable="w14 w15 w16se w16cid w16 w16cex w16sdtdh w16du wp14">
   <w:abstractNum w:abstractNumId="0" w15:restartNumberingAfterBreak="0">
     <w:nsid w:val="081B2AF8"/>
     <w:multiLevelType w:val="hybridMultilevel"/>
@@ -1945,7 +2105,7 @@
 </file>
 
 <file path=word/styles.xml><?xml version="1.0" encoding="utf-8"?>
-<w:styles xmlns:mc="http://schemas.openxmlformats.org/markup-compatibility/2006" xmlns:r="http://schemas.openxmlformats.org/officeDocument/2006/relationships" xmlns:w="http://schemas.openxmlformats.org/wordprocessingml/2006/main" xmlns:w14="http://schemas.microsoft.com/office/word/2010/wordml" xmlns:w15="http://schemas.microsoft.com/office/word/2012/wordml" xmlns:w16cex="http://schemas.microsoft.com/office/word/2018/wordml/cex" xmlns:w16cid="http://schemas.microsoft.com/office/word/2016/wordml/cid" xmlns:w16="http://schemas.microsoft.com/office/word/2018/wordml" xmlns:w16sdtdh="http://schemas.microsoft.com/office/word/2020/wordml/sdtdatahash" xmlns:w16se="http://schemas.microsoft.com/office/word/2015/wordml/symex" mc:Ignorable="w14 w15 w16se w16cid w16 w16cex w16sdtdh">
+<w:styles xmlns:mc="http://schemas.openxmlformats.org/markup-compatibility/2006" xmlns:r="http://schemas.openxmlformats.org/officeDocument/2006/relationships" xmlns:w="http://schemas.openxmlformats.org/wordprocessingml/2006/main" xmlns:w14="http://schemas.microsoft.com/office/word/2010/wordml" xmlns:w15="http://schemas.microsoft.com/office/word/2012/wordml" xmlns:w16cex="http://schemas.microsoft.com/office/word/2018/wordml/cex" xmlns:w16cid="http://schemas.microsoft.com/office/word/2016/wordml/cid" xmlns:w16="http://schemas.microsoft.com/office/word/2018/wordml" xmlns:w16du="http://schemas.microsoft.com/office/word/2023/wordml/word16du" xmlns:w16sdtdh="http://schemas.microsoft.com/office/word/2020/wordml/sdtdatahash" xmlns:w16se="http://schemas.microsoft.com/office/word/2015/wordml/symex" mc:Ignorable="w14 w15 w16se w16cid w16 w16cex w16sdtdh w16du">
   <w:docDefaults>
     <w:rPrDefault>
       <w:rPr>
@@ -2954,26 +3114,6 @@
 </file>
 
 <file path=customXml/item1.xml><?xml version="1.0" encoding="utf-8"?>
-<p:properties xmlns:p="http://schemas.microsoft.com/office/2006/metadata/properties" xmlns:xsi="http://www.w3.org/2001/XMLSchema-instance" xmlns:pc="http://schemas.microsoft.com/office/infopath/2007/PartnerControls">
-  <documentManagement>
-    <TaxCatchAll xmlns="38b325e6-602c-452a-8617-173bf47082c5" xsi:nil="true"/>
-    <lcf76f155ced4ddcb4097134ff3c332f xmlns="8cf100d1-0775-4feb-8634-62999c4541bc">
-      <Terms xmlns="http://schemas.microsoft.com/office/infopath/2007/PartnerControls"/>
-    </lcf76f155ced4ddcb4097134ff3c332f>
-  </documentManagement>
-</p:properties>
-</file>
-
-<file path=customXml/item2.xml><?xml version="1.0" encoding="utf-8"?>
-<?mso-contentType ?>
-<FormTemplates xmlns="http://schemas.microsoft.com/sharepoint/v3/contenttype/forms">
-  <Display>DocumentLibraryForm</Display>
-  <Edit>DocumentLibraryForm</Edit>
-  <New>DocumentLibraryForm</New>
-</FormTemplates>
-</file>
-
-<file path=customXml/item3.xml><?xml version="1.0" encoding="utf-8"?>
 <ct:contentTypeSchema xmlns:ct="http://schemas.microsoft.com/office/2006/metadata/contentType" xmlns:ma="http://schemas.microsoft.com/office/2006/metadata/properties/metaAttributes" ct:_="" ma:_="" ma:contentTypeName="Document" ma:contentTypeID="0x010100456CAEA290209545A9F8681F83603874" ma:contentTypeVersion="16" ma:contentTypeDescription="Create a new document." ma:contentTypeScope="" ma:versionID="d27786a72e09a52c769a64d5f7eeaa24">
   <xsd:schema xmlns:xsd="http://www.w3.org/2001/XMLSchema" xmlns:xs="http://www.w3.org/2001/XMLSchema" xmlns:p="http://schemas.microsoft.com/office/2006/metadata/properties" xmlns:ns2="8cf100d1-0775-4feb-8634-62999c4541bc" xmlns:ns3="38b325e6-602c-452a-8617-173bf47082c5" targetNamespace="http://schemas.microsoft.com/office/2006/metadata/properties" ma:root="true" ma:fieldsID="03ae89856d271009074f70b56337b48d" ns2:_="" ns3:_="">
     <xsd:import namespace="8cf100d1-0775-4feb-8634-62999c4541bc"/>
@@ -3210,26 +3350,27 @@
 </ct:contentTypeSchema>
 </file>
 
-<file path=customXml/itemProps1.xml><?xml version="1.0" encoding="utf-8"?>
-<ds:datastoreItem xmlns:ds="http://schemas.openxmlformats.org/officeDocument/2006/customXml" ds:itemID="{EC46BAD8-7DB7-4012-92FB-5D0650A1B199}">
-  <ds:schemaRefs>
-    <ds:schemaRef ds:uri="http://schemas.microsoft.com/office/2006/metadata/properties"/>
-    <ds:schemaRef ds:uri="http://schemas.microsoft.com/office/infopath/2007/PartnerControls"/>
-    <ds:schemaRef ds:uri="38b325e6-602c-452a-8617-173bf47082c5"/>
-    <ds:schemaRef ds:uri="8cf100d1-0775-4feb-8634-62999c4541bc"/>
-  </ds:schemaRefs>
-</ds:datastoreItem>
+<file path=customXml/item2.xml><?xml version="1.0" encoding="utf-8"?>
+<?mso-contentType ?>
+<FormTemplates xmlns="http://schemas.microsoft.com/sharepoint/v3/contenttype/forms">
+  <Display>DocumentLibraryForm</Display>
+  <Edit>DocumentLibraryForm</Edit>
+  <New>DocumentLibraryForm</New>
+</FormTemplates>
 </file>
 
-<file path=customXml/itemProps2.xml><?xml version="1.0" encoding="utf-8"?>
-<ds:datastoreItem xmlns:ds="http://schemas.openxmlformats.org/officeDocument/2006/customXml" ds:itemID="{431B6646-AE4F-4F91-A3DB-B28C3A17A6AF}">
-  <ds:schemaRefs>
-    <ds:schemaRef ds:uri="http://schemas.microsoft.com/sharepoint/v3/contenttype/forms"/>
-  </ds:schemaRefs>
-</ds:datastoreItem>
+<file path=customXml/item3.xml><?xml version="1.0" encoding="utf-8"?>
+<p:properties xmlns:p="http://schemas.microsoft.com/office/2006/metadata/properties" xmlns:xsi="http://www.w3.org/2001/XMLSchema-instance" xmlns:pc="http://schemas.microsoft.com/office/infopath/2007/PartnerControls">
+  <documentManagement>
+    <TaxCatchAll xmlns="38b325e6-602c-452a-8617-173bf47082c5" xsi:nil="true"/>
+    <lcf76f155ced4ddcb4097134ff3c332f xmlns="8cf100d1-0775-4feb-8634-62999c4541bc">
+      <Terms xmlns="http://schemas.microsoft.com/office/infopath/2007/PartnerControls"/>
+    </lcf76f155ced4ddcb4097134ff3c332f>
+  </documentManagement>
+</p:properties>
 </file>
 
-<file path=customXml/itemProps3.xml><?xml version="1.0" encoding="utf-8"?>
+<file path=customXml/itemProps1.xml><?xml version="1.0" encoding="utf-8"?>
 <ds:datastoreItem xmlns:ds="http://schemas.openxmlformats.org/officeDocument/2006/customXml" ds:itemID="{44F59DB4-F703-4981-9ED5-D03F6EEBCC79}">
   <ds:schemaRefs>
     <ds:schemaRef ds:uri="http://schemas.microsoft.com/office/2006/metadata/contentType"/>
@@ -3246,4 +3387,23 @@
     <ds:schemaRef ds:uri="http://schemas.microsoft.com/internal/obd"/>
   </ds:schemaRefs>
 </ds:datastoreItem>
+</file>
+
+<file path=customXml/itemProps2.xml><?xml version="1.0" encoding="utf-8"?>
+<ds:datastoreItem xmlns:ds="http://schemas.openxmlformats.org/officeDocument/2006/customXml" ds:itemID="{431B6646-AE4F-4F91-A3DB-B28C3A17A6AF}">
+  <ds:schemaRefs>
+    <ds:schemaRef ds:uri="http://schemas.microsoft.com/sharepoint/v3/contenttype/forms"/>
+  </ds:schemaRefs>
+</ds:datastoreItem>
+</file>
+
+<file path=customXml/itemProps3.xml><?xml version="1.0" encoding="utf-8"?>
+<ds:datastoreItem xmlns:ds="http://schemas.openxmlformats.org/officeDocument/2006/customXml" ds:itemID="{EC46BAD8-7DB7-4012-92FB-5D0650A1B199}">
+  <ds:schemaRefs>
+    <ds:schemaRef ds:uri="http://schemas.microsoft.com/office/2006/metadata/properties"/>
+    <ds:schemaRef ds:uri="http://schemas.microsoft.com/office/infopath/2007/PartnerControls"/>
+    <ds:schemaRef ds:uri="38b325e6-602c-452a-8617-173bf47082c5"/>
+    <ds:schemaRef ds:uri="8cf100d1-0775-4feb-8634-62999c4541bc"/>
+  </ds:schemaRefs>
+</ds:datastoreItem>
 </file>
</xml_diff>